<commit_message>
Update abstract docx and pdf
</commit_message>
<xml_diff>
--- a/abstract/abstract.docx
+++ b/abstract/abstract.docx
@@ -48,19 +48,8 @@
           <w:szCs w:val="14"/>
           <w:lang w:val="it-IT"/>
         </w:rPr>
-        <w:t xml:space="preserve">Filippo </w:t>
-      </w:r>
-      <w:proofErr w:type="spellStart"/>
-      <w:r>
-        <w:rPr>
-          <w:iCs/>
-          <w:sz w:val="22"/>
-          <w:szCs w:val="14"/>
-          <w:lang w:val="it-IT"/>
-        </w:rPr>
-        <w:t>Finke</w:t>
-      </w:r>
-      <w:proofErr w:type="spellEnd"/>
+        <w:t>Filippo Finke</w:t>
+      </w:r>
     </w:p>
     <w:p>
       <w:pPr>
@@ -200,7 +189,7 @@
           <w:szCs w:val="14"/>
           <w:lang w:val="it-IT"/>
         </w:rPr>
-        <w:t>7-17 gennaio 2020 (DA METTERE)</w:t>
+        <w:t>7-17 gennaio 2020</w:t>
       </w:r>
     </w:p>
     <w:p>
@@ -292,16 +281,7 @@
           <w:szCs w:val="14"/>
           <w:lang w:val="it-IT"/>
         </w:rPr>
-        <w:t>articoli che de</w:t>
-      </w:r>
-      <w:bookmarkStart w:id="2" w:name="_GoBack"/>
-      <w:bookmarkEnd w:id="2"/>
-      <w:r>
-        <w:rPr>
-          <w:szCs w:val="14"/>
-          <w:lang w:val="it-IT"/>
-        </w:rPr>
-        <w:t xml:space="preserve">scrivono le falle </w:t>
+        <w:t xml:space="preserve">articoli che descrivono le falle </w:t>
       </w:r>
       <w:r>
         <w:rPr>
@@ -436,21 +416,7 @@
         <w:rPr>
           <w:lang w:val="it-IT"/>
         </w:rPr>
-        <w:t xml:space="preserve"> L’applicativo web è stato costruito con l’utilizzo di un </w:t>
-      </w:r>
-      <w:proofErr w:type="spellStart"/>
-      <w:r>
-        <w:rPr>
-          <w:lang w:val="it-IT"/>
-        </w:rPr>
-        <w:t>framework</w:t>
-      </w:r>
-      <w:proofErr w:type="spellEnd"/>
-      <w:r>
-        <w:rPr>
-          <w:lang w:val="it-IT"/>
-        </w:rPr>
-        <w:t xml:space="preserve"> </w:t>
+        <w:t xml:space="preserve"> L’applicativo web è stato costruito con l’utilizzo di un framework </w:t>
       </w:r>
       <w:r>
         <w:rPr>
@@ -462,41 +428,13 @@
         <w:rPr>
           <w:lang w:val="it-IT"/>
         </w:rPr>
-        <w:t xml:space="preserve">chiamato </w:t>
-      </w:r>
-      <w:proofErr w:type="spellStart"/>
-      <w:r>
-        <w:rPr>
-          <w:lang w:val="it-IT"/>
-        </w:rPr>
-        <w:t>Slim</w:t>
-      </w:r>
-      <w:proofErr w:type="spellEnd"/>
-      <w:r>
-        <w:rPr>
-          <w:lang w:val="it-IT"/>
-        </w:rPr>
-        <w:t xml:space="preserve"> che permette di rendere la creazione di siti web e la gestione dei percorsi molto semplice.</w:t>
-      </w:r>
-      <w:r>
-        <w:rPr>
-          <w:lang w:val="it-IT"/>
-        </w:rPr>
-        <w:t xml:space="preserve"> Per la gestione della banca dati è stato utilizzato </w:t>
-      </w:r>
-      <w:proofErr w:type="spellStart"/>
-      <w:r>
-        <w:rPr>
-          <w:lang w:val="it-IT"/>
-        </w:rPr>
-        <w:t>MySQL</w:t>
-      </w:r>
-      <w:proofErr w:type="spellEnd"/>
-      <w:r>
-        <w:rPr>
-          <w:lang w:val="it-IT"/>
-        </w:rPr>
-        <w:t xml:space="preserve"> </w:t>
+        <w:t>chiamato Slim che permette di rendere la creazione di siti web e la gestione dei percorsi molto semplice.</w:t>
+      </w:r>
+      <w:r>
+        <w:rPr>
+          <w:lang w:val="it-IT"/>
+        </w:rPr>
+        <w:t xml:space="preserve"> Per la gestione della banca dati è stato utilizzato MySQL </w:t>
       </w:r>
       <w:r>
         <w:rPr>
@@ -539,7 +477,15 @@
         <w:rPr>
           <w:lang w:val="it-IT"/>
         </w:rPr>
-        <w:t>Il progetto è stato sviluppato rispettando i requisiti del committente ed è stato completato, quindi finito. Il progetto consiste dunque nell’applicativo web vulnerabile ed in aggiunta delle guide dettagliate su come eseguire e sfruttare le falle presenti in esso.</w:t>
+        <w:t>Il progetto è stato sviluppato rispettando i requisiti del committente ed è stato completato, quindi finito. Il progetto consiste dunque nell’applicativo web vulnerabile ed in aggiunta delle guide dettagliate su come eseguire e sfruttare le fa</w:t>
+      </w:r>
+      <w:bookmarkStart w:id="2" w:name="_GoBack"/>
+      <w:bookmarkEnd w:id="2"/>
+      <w:r>
+        <w:rPr>
+          <w:lang w:val="it-IT"/>
+        </w:rPr>
+        <w:t>lle presenti in esso.</w:t>
       </w:r>
     </w:p>
     <w:sectPr>
@@ -688,23 +634,7 @@
         <w:szCs w:val="16"/>
         <w:lang w:val="it-IT"/>
       </w:rPr>
-      <w:t>31</w:t>
-    </w:r>
-    <w:r>
-      <w:rPr>
-        <w:sz w:val="16"/>
-        <w:szCs w:val="16"/>
-        <w:lang w:val="it-IT"/>
-      </w:rPr>
-      <w:t>011</w:t>
-    </w:r>
-    <w:r>
-      <w:rPr>
-        <w:sz w:val="16"/>
-        <w:szCs w:val="16"/>
-        <w:lang w:val="it-IT"/>
-      </w:rPr>
-      <w:t>9</w:t>
+      <w:t>12/12/19</w:t>
     </w:r>
   </w:p>
 </w:ftr>
@@ -1004,7 +934,6 @@
         <w:lang w:val="it-IT"/>
       </w:rPr>
     </w:pPr>
-    <w:proofErr w:type="spellStart"/>
     <w:r>
       <w:rPr>
         <w:rFonts w:cs="Arial"/>
@@ -1015,7 +944,6 @@
       </w:rPr>
       <w:t>Abstract</w:t>
     </w:r>
-    <w:proofErr w:type="spellEnd"/>
     <w:r>
       <w:rPr>
         <w:rFonts w:cs="Arial"/>

</xml_diff>